<commit_message>
Adding aws and SQl class content
</commit_message>
<xml_diff>
--- a/01_AWS/01_Abhishek_Create_EC2_Instace_Access_Through_Local_System.docx
+++ b/01_AWS/01_Abhishek_Create_EC2_Instace_Access_Through_Local_System.docx
@@ -52,11 +52,21 @@
         </w:numPr>
       </w:pPr>
       <w:r>
-        <w:t xml:space="preserve">Enter/Type the name of your Instance  (e.i: </w:t>
-      </w:r>
+        <w:t>Enter/Type the name of your Instance  (</w:t>
+      </w:r>
+      <w:proofErr w:type="spellStart"/>
+      <w:r>
+        <w:t>e.i</w:t>
+      </w:r>
+      <w:proofErr w:type="spellEnd"/>
+      <w:r>
+        <w:t xml:space="preserve">: </w:t>
+      </w:r>
+      <w:proofErr w:type="spellStart"/>
       <w:r>
         <w:t>MyTestInstance</w:t>
       </w:r>
+      <w:proofErr w:type="spellEnd"/>
       <w:r>
         <w:t>)</w:t>
       </w:r>
@@ -70,7 +80,29 @@
         </w:numPr>
       </w:pPr>
       <w:r>
-        <w:t>Select the Application &amp; OS Image (e.i: OS: Ubuntu, Windows, Red Hat)</w:t>
+        <w:t>Select the Application &amp; OS Image (</w:t>
+      </w:r>
+      <w:proofErr w:type="spellStart"/>
+      <w:r>
+        <w:t>e.i</w:t>
+      </w:r>
+      <w:proofErr w:type="spellEnd"/>
+      <w:r>
+        <w:t xml:space="preserve">: OS: </w:t>
+      </w:r>
+      <w:proofErr w:type="spellStart"/>
+      <w:r>
+        <w:t>Ubuntu</w:t>
+      </w:r>
+      <w:proofErr w:type="spellEnd"/>
+      <w:r>
+        <w:t>, Windows, Red Hat</w:t>
+      </w:r>
+      <w:r>
+        <w:t>, Amazon</w:t>
+      </w:r>
+      <w:r>
+        <w:t>)</w:t>
       </w:r>
     </w:p>
     <w:p>
@@ -142,7 +174,15 @@
         </w:numPr>
       </w:pPr>
       <w:r>
-        <w:t>Select  the key pair type (e.i. : RSA or ED25519)</w:t>
+        <w:t>Select  the key pair type (</w:t>
+      </w:r>
+      <w:proofErr w:type="spellStart"/>
+      <w:r>
+        <w:t>e.i</w:t>
+      </w:r>
+      <w:proofErr w:type="spellEnd"/>
+      <w:r>
+        <w:t>. : RSA or ED25519)</w:t>
       </w:r>
     </w:p>
     <w:p>
@@ -154,7 +194,47 @@
         </w:numPr>
       </w:pPr>
       <w:r>
-        <w:t xml:space="preserve">Select the Private key file format (e.i : .pem(For use with OpenSSH) or .ppk(for use with PuTTY)) </w:t>
+        <w:t>Select the Private key file format (</w:t>
+      </w:r>
+      <w:proofErr w:type="spellStart"/>
+      <w:r>
+        <w:t>e.i</w:t>
+      </w:r>
+      <w:proofErr w:type="spellEnd"/>
+      <w:r>
+        <w:t xml:space="preserve"> : .</w:t>
+      </w:r>
+      <w:proofErr w:type="spellStart"/>
+      <w:r>
+        <w:t>pem</w:t>
+      </w:r>
+      <w:proofErr w:type="spellEnd"/>
+      <w:r>
+        <w:t xml:space="preserve">(For use with </w:t>
+      </w:r>
+      <w:proofErr w:type="spellStart"/>
+      <w:r>
+        <w:t>OpenSSH</w:t>
+      </w:r>
+      <w:proofErr w:type="spellEnd"/>
+      <w:r>
+        <w:t>) or .</w:t>
+      </w:r>
+      <w:proofErr w:type="spellStart"/>
+      <w:r>
+        <w:t>ppk</w:t>
+      </w:r>
+      <w:proofErr w:type="spellEnd"/>
+      <w:r>
+        <w:t xml:space="preserve">(for use with </w:t>
+      </w:r>
+      <w:proofErr w:type="spellStart"/>
+      <w:r>
+        <w:t>PuTTY</w:t>
+      </w:r>
+      <w:proofErr w:type="spellEnd"/>
+      <w:r>
+        <w:t xml:space="preserve">)) </w:t>
       </w:r>
     </w:p>
     <w:p>
@@ -297,11 +377,21 @@
         </w:numPr>
       </w:pPr>
       <w:r>
-        <w:t xml:space="preserve">Download &amp; Install PuTTY or  </w:t>
-      </w:r>
+        <w:t xml:space="preserve">Download &amp; Install </w:t>
+      </w:r>
+      <w:proofErr w:type="spellStart"/>
+      <w:r>
+        <w:t>PuTTY</w:t>
+      </w:r>
+      <w:proofErr w:type="spellEnd"/>
+      <w:r>
+        <w:t xml:space="preserve"> or  </w:t>
+      </w:r>
+      <w:proofErr w:type="spellStart"/>
       <w:r>
         <w:t>mobaxterm</w:t>
       </w:r>
+      <w:proofErr w:type="spellEnd"/>
     </w:p>
     <w:p>
       <w:pPr>
@@ -336,11 +426,40 @@
         <w:t>Convert .PEM</w:t>
       </w:r>
       <w:r>
-        <w:t>(not ppk)</w:t>
-      </w:r>
-      <w:r>
-        <w:t xml:space="preserve"> file into private file (OpenSSH Authorization Key file )by using the PuTTY Gen. Not required for macOS</w:t>
-      </w:r>
+        <w:t xml:space="preserve">(not </w:t>
+      </w:r>
+      <w:proofErr w:type="spellStart"/>
+      <w:r>
+        <w:t>ppk</w:t>
+      </w:r>
+      <w:proofErr w:type="spellEnd"/>
+      <w:r>
+        <w:t>)</w:t>
+      </w:r>
+      <w:r>
+        <w:t xml:space="preserve"> file into private file (</w:t>
+      </w:r>
+      <w:proofErr w:type="spellStart"/>
+      <w:r>
+        <w:t>OpenSSH</w:t>
+      </w:r>
+      <w:proofErr w:type="spellEnd"/>
+      <w:r>
+        <w:t xml:space="preserve"> Authorization Key file )by using the </w:t>
+      </w:r>
+      <w:proofErr w:type="spellStart"/>
+      <w:r>
+        <w:t>PuTTY</w:t>
+      </w:r>
+      <w:proofErr w:type="spellEnd"/>
+      <w:r>
+        <w:t xml:space="preserve"> Gen. Not required for </w:t>
+      </w:r>
+      <w:proofErr w:type="spellStart"/>
+      <w:r>
+        <w:t>macOS</w:t>
+      </w:r>
+      <w:proofErr w:type="spellEnd"/>
     </w:p>
     <w:p>
       <w:pPr>
@@ -351,7 +470,15 @@
         </w:numPr>
       </w:pPr>
       <w:r>
-        <w:t>Open PUTTYGen(Automatically install with Putty)</w:t>
+        <w:t xml:space="preserve">Open </w:t>
+      </w:r>
+      <w:proofErr w:type="spellStart"/>
+      <w:r>
+        <w:t>PUTTYGen</w:t>
+      </w:r>
+      <w:proofErr w:type="spellEnd"/>
+      <w:r>
+        <w:t>(Automatically install with Putty)</w:t>
       </w:r>
     </w:p>
     <w:p>
@@ -429,8 +556,13 @@
         </w:numPr>
       </w:pPr>
       <w:r>
-        <w:t>Open PuTTY</w:t>
-      </w:r>
+        <w:t xml:space="preserve">Open </w:t>
+      </w:r>
+      <w:proofErr w:type="spellStart"/>
+      <w:r>
+        <w:t>PuTTY</w:t>
+      </w:r>
+      <w:proofErr w:type="spellEnd"/>
     </w:p>
     <w:p>
       <w:pPr>
@@ -492,7 +624,15 @@
         <w:t xml:space="preserve"> -&gt; </w:t>
       </w:r>
       <w:r>
-        <w:t xml:space="preserve">Putty Private key file on window machine) for MacOS(simple use .PEM file) </w:t>
+        <w:t xml:space="preserve">Putty Private key file on window machine) for </w:t>
+      </w:r>
+      <w:proofErr w:type="spellStart"/>
+      <w:r>
+        <w:t>MacOS</w:t>
+      </w:r>
+      <w:proofErr w:type="spellEnd"/>
+      <w:r>
+        <w:t xml:space="preserve">(simple use .PEM file) </w:t>
       </w:r>
     </w:p>
     <w:p>
@@ -511,7 +651,25 @@
           <w:szCs w:val="32"/>
         </w:rPr>
         <w:lastRenderedPageBreak/>
-        <w:t>How to connect to an EC2 instance using SSH &amp; Pem using Linux</w:t>
+        <w:t xml:space="preserve">How to connect to an EC2 instance using SSH &amp; </w:t>
+      </w:r>
+      <w:proofErr w:type="spellStart"/>
+      <w:r>
+        <w:rPr>
+          <w:b/>
+          <w:sz w:val="32"/>
+          <w:szCs w:val="32"/>
+        </w:rPr>
+        <w:t>Pem</w:t>
+      </w:r>
+      <w:proofErr w:type="spellEnd"/>
+      <w:r>
+        <w:rPr>
+          <w:b/>
+          <w:sz w:val="32"/>
+          <w:szCs w:val="32"/>
+        </w:rPr>
+        <w:t xml:space="preserve"> using Linux</w:t>
       </w:r>
     </w:p>
     <w:p>
@@ -531,7 +689,23 @@
           <w:sz w:val="24"/>
           <w:szCs w:val="24"/>
         </w:rPr>
-        <w:t>First check whether ssh client install or not in your local system</w:t>
+        <w:t xml:space="preserve">First check whether </w:t>
+      </w:r>
+      <w:proofErr w:type="spellStart"/>
+      <w:r>
+        <w:rPr>
+          <w:sz w:val="24"/>
+          <w:szCs w:val="24"/>
+        </w:rPr>
+        <w:t>ssh</w:t>
+      </w:r>
+      <w:proofErr w:type="spellEnd"/>
+      <w:r>
+        <w:rPr>
+          <w:sz w:val="24"/>
+          <w:szCs w:val="24"/>
+        </w:rPr>
+        <w:t xml:space="preserve"> client install or not in your local system</w:t>
       </w:r>
     </w:p>
     <w:p>
@@ -589,17 +763,9 @@
           <w:color w:val="202124"/>
           <w:shd w:val="clear" w:color="auto" w:fill="FFFFFF"/>
         </w:rPr>
-        <w:t>In the list, select OpenSSH Client or OpenSSH Server</w:t>
-      </w:r>
-    </w:p>
-    <w:p>
-      <w:pPr>
-        <w:ind w:left="1211"/>
-        <w:rPr>
-          <w:sz w:val="24"/>
-          <w:szCs w:val="24"/>
-        </w:rPr>
-      </w:pPr>
+        <w:t xml:space="preserve">In the list, select </w:t>
+      </w:r>
+      <w:proofErr w:type="spellStart"/>
       <w:r>
         <w:rPr>
           <w:rFonts w:ascii="Arial" w:hAnsi="Arial" w:cs="Arial"/>
@@ -608,8 +774,94 @@
           <w:color w:val="202124"/>
           <w:shd w:val="clear" w:color="auto" w:fill="FFFFFF"/>
         </w:rPr>
-        <w:t>Open Search =&gt; Manage Optional Feature =&gt; Check SSH Client &amp; Server is install or not =&gt; if Not =&gt; Cliek on Add Icon =&gt; Search SSH and install both SSH Client and SSH Servre</w:t>
-      </w:r>
+        <w:t>OpenSSH</w:t>
+      </w:r>
+      <w:proofErr w:type="spellEnd"/>
+      <w:r>
+        <w:rPr>
+          <w:rFonts w:ascii="Arial" w:hAnsi="Arial" w:cs="Arial"/>
+          <w:b/>
+          <w:bCs/>
+          <w:color w:val="202124"/>
+          <w:shd w:val="clear" w:color="auto" w:fill="FFFFFF"/>
+        </w:rPr>
+        <w:t xml:space="preserve"> Client or </w:t>
+      </w:r>
+      <w:proofErr w:type="spellStart"/>
+      <w:r>
+        <w:rPr>
+          <w:rFonts w:ascii="Arial" w:hAnsi="Arial" w:cs="Arial"/>
+          <w:b/>
+          <w:bCs/>
+          <w:color w:val="202124"/>
+          <w:shd w:val="clear" w:color="auto" w:fill="FFFFFF"/>
+        </w:rPr>
+        <w:t>OpenSSH</w:t>
+      </w:r>
+      <w:proofErr w:type="spellEnd"/>
+      <w:r>
+        <w:rPr>
+          <w:rFonts w:ascii="Arial" w:hAnsi="Arial" w:cs="Arial"/>
+          <w:b/>
+          <w:bCs/>
+          <w:color w:val="202124"/>
+          <w:shd w:val="clear" w:color="auto" w:fill="FFFFFF"/>
+        </w:rPr>
+        <w:t xml:space="preserve"> Server</w:t>
+      </w:r>
+    </w:p>
+    <w:p>
+      <w:pPr>
+        <w:ind w:left="1211"/>
+        <w:rPr>
+          <w:sz w:val="24"/>
+          <w:szCs w:val="24"/>
+        </w:rPr>
+      </w:pPr>
+      <w:r>
+        <w:rPr>
+          <w:rFonts w:ascii="Arial" w:hAnsi="Arial" w:cs="Arial"/>
+          <w:b/>
+          <w:bCs/>
+          <w:color w:val="202124"/>
+          <w:shd w:val="clear" w:color="auto" w:fill="FFFFFF"/>
+        </w:rPr>
+        <w:t xml:space="preserve">Open Search =&gt; Manage Optional Feature =&gt; Check SSH Client &amp; Server is install or not =&gt; if Not =&gt; </w:t>
+      </w:r>
+      <w:proofErr w:type="spellStart"/>
+      <w:r>
+        <w:rPr>
+          <w:rFonts w:ascii="Arial" w:hAnsi="Arial" w:cs="Arial"/>
+          <w:b/>
+          <w:bCs/>
+          <w:color w:val="202124"/>
+          <w:shd w:val="clear" w:color="auto" w:fill="FFFFFF"/>
+        </w:rPr>
+        <w:t>Cliek</w:t>
+      </w:r>
+      <w:proofErr w:type="spellEnd"/>
+      <w:r>
+        <w:rPr>
+          <w:rFonts w:ascii="Arial" w:hAnsi="Arial" w:cs="Arial"/>
+          <w:b/>
+          <w:bCs/>
+          <w:color w:val="202124"/>
+          <w:shd w:val="clear" w:color="auto" w:fill="FFFFFF"/>
+        </w:rPr>
+        <w:t xml:space="preserve"> on Add Icon =&gt; Search SSH and install both SSH Client and SSH </w:t>
+      </w:r>
+      <w:proofErr w:type="spellStart"/>
+      <w:r>
+        <w:rPr>
+          <w:rFonts w:ascii="Arial" w:hAnsi="Arial" w:cs="Arial"/>
+          <w:b/>
+          <w:bCs/>
+          <w:color w:val="202124"/>
+          <w:shd w:val="clear" w:color="auto" w:fill="FFFFFF"/>
+        </w:rPr>
+        <w:t>Servre</w:t>
+      </w:r>
+      <w:proofErr w:type="spellEnd"/>
     </w:p>
     <w:p>
       <w:pPr>
@@ -635,20 +887,29 @@
           <w:sz w:val="24"/>
           <w:szCs w:val="24"/>
         </w:rPr>
-        <w:t xml:space="preserve"> to pem</w:t>
-      </w:r>
+        <w:t xml:space="preserve"> to </w:t>
+      </w:r>
+      <w:proofErr w:type="spellStart"/>
       <w:r>
         <w:rPr>
           <w:sz w:val="24"/>
           <w:szCs w:val="24"/>
         </w:rPr>
-        <w:t xml:space="preserve"> file folder</w:t>
-      </w:r>
+        <w:t>pem</w:t>
+      </w:r>
+      <w:proofErr w:type="spellEnd"/>
       <w:r>
         <w:rPr>
           <w:sz w:val="24"/>
           <w:szCs w:val="24"/>
         </w:rPr>
+        <w:t xml:space="preserve"> file folder</w:t>
+      </w:r>
+      <w:r>
+        <w:rPr>
+          <w:sz w:val="24"/>
+          <w:szCs w:val="24"/>
+        </w:rPr>
         <w:t xml:space="preserve"> where you have keep it</w:t>
       </w:r>
     </w:p>
@@ -671,26 +932,67 @@
         </w:rPr>
         <w:t xml:space="preserve">Type the </w:t>
       </w:r>
+      <w:proofErr w:type="spellStart"/>
       <w:r>
         <w:rPr>
           <w:sz w:val="24"/>
           <w:szCs w:val="24"/>
         </w:rPr>
-        <w:t xml:space="preserve">belo </w:t>
-      </w:r>
+        <w:t>belo</w:t>
+      </w:r>
+      <w:proofErr w:type="spellEnd"/>
       <w:r>
         <w:rPr>
           <w:sz w:val="24"/>
           <w:szCs w:val="24"/>
         </w:rPr>
-        <w:t>SSH command with this structure</w:t>
+        <w:t xml:space="preserve"> </w:t>
       </w:r>
       <w:r>
         <w:rPr>
           <w:sz w:val="24"/>
           <w:szCs w:val="24"/>
         </w:rPr>
-        <w:t xml:space="preserve"> to connet your ec2 linux machine from your local system</w:t>
+        <w:t>SSH command with this structure</w:t>
+      </w:r>
+      <w:r>
+        <w:rPr>
+          <w:sz w:val="24"/>
+          <w:szCs w:val="24"/>
+        </w:rPr>
+        <w:t xml:space="preserve"> to </w:t>
+      </w:r>
+      <w:proofErr w:type="spellStart"/>
+      <w:r>
+        <w:rPr>
+          <w:sz w:val="24"/>
+          <w:szCs w:val="24"/>
+        </w:rPr>
+        <w:t>connet</w:t>
+      </w:r>
+      <w:proofErr w:type="spellEnd"/>
+      <w:r>
+        <w:rPr>
+          <w:sz w:val="24"/>
+          <w:szCs w:val="24"/>
+        </w:rPr>
+        <w:t xml:space="preserve"> your ec2 </w:t>
+      </w:r>
+      <w:proofErr w:type="spellStart"/>
+      <w:r>
+        <w:rPr>
+          <w:sz w:val="24"/>
+          <w:szCs w:val="24"/>
+        </w:rPr>
+        <w:t>linux</w:t>
+      </w:r>
+      <w:proofErr w:type="spellEnd"/>
+      <w:r>
+        <w:rPr>
+          <w:sz w:val="24"/>
+          <w:szCs w:val="24"/>
+        </w:rPr>
+        <w:t xml:space="preserve"> machine from your local system</w:t>
       </w:r>
       <w:r>
         <w:rPr>
@@ -730,6 +1032,8 @@
           <w:szCs w:val="26"/>
         </w:rPr>
       </w:pPr>
+      <w:proofErr w:type="spellStart"/>
+      <w:proofErr w:type="gramStart"/>
       <w:r>
         <w:rPr>
           <w:rFonts w:ascii="Courier New" w:eastAsia="Times New Roman" w:hAnsi="Courier New" w:cs="Courier New"/>
@@ -737,7 +1041,58 @@
           <w:sz w:val="26"/>
           <w:szCs w:val="26"/>
         </w:rPr>
-        <w:t>ssh -i file.pem username@ip-address</w:t>
+        <w:t>ssh</w:t>
+      </w:r>
+      <w:proofErr w:type="spellEnd"/>
+      <w:proofErr w:type="gramEnd"/>
+      <w:r>
+        <w:rPr>
+          <w:rFonts w:ascii="Courier New" w:eastAsia="Times New Roman" w:hAnsi="Courier New" w:cs="Courier New"/>
+          <w:color w:val="383737"/>
+          <w:sz w:val="26"/>
+          <w:szCs w:val="26"/>
+        </w:rPr>
+        <w:t xml:space="preserve"> -</w:t>
+      </w:r>
+      <w:proofErr w:type="spellStart"/>
+      <w:r>
+        <w:rPr>
+          <w:rFonts w:ascii="Courier New" w:eastAsia="Times New Roman" w:hAnsi="Courier New" w:cs="Courier New"/>
+          <w:color w:val="383737"/>
+          <w:sz w:val="26"/>
+          <w:szCs w:val="26"/>
+        </w:rPr>
+        <w:t>i</w:t>
+      </w:r>
+      <w:proofErr w:type="spellEnd"/>
+      <w:r>
+        <w:rPr>
+          <w:rFonts w:ascii="Courier New" w:eastAsia="Times New Roman" w:hAnsi="Courier New" w:cs="Courier New"/>
+          <w:color w:val="383737"/>
+          <w:sz w:val="26"/>
+          <w:szCs w:val="26"/>
+        </w:rPr>
+        <w:t xml:space="preserve"> file.pem </w:t>
+      </w:r>
+      <w:proofErr w:type="spellStart"/>
+      <w:r>
+        <w:rPr>
+          <w:rFonts w:ascii="Courier New" w:eastAsia="Times New Roman" w:hAnsi="Courier New" w:cs="Courier New"/>
+          <w:color w:val="383737"/>
+          <w:sz w:val="26"/>
+          <w:szCs w:val="26"/>
+        </w:rPr>
+        <w:t>username@ip</w:t>
+      </w:r>
+      <w:proofErr w:type="spellEnd"/>
+      <w:r>
+        <w:rPr>
+          <w:rFonts w:ascii="Courier New" w:eastAsia="Times New Roman" w:hAnsi="Courier New" w:cs="Courier New"/>
+          <w:color w:val="383737"/>
+          <w:sz w:val="26"/>
+          <w:szCs w:val="26"/>
+        </w:rPr>
+        <w:t>-address</w:t>
       </w:r>
       <w:r>
         <w:rPr>
@@ -780,6 +1135,8 @@
           <w:szCs w:val="26"/>
         </w:rPr>
       </w:pPr>
+      <w:proofErr w:type="spellStart"/>
+      <w:proofErr w:type="gramStart"/>
       <w:r>
         <w:rPr>
           <w:rFonts w:ascii="Courier New" w:eastAsia="Times New Roman" w:hAnsi="Courier New" w:cs="Courier New"/>
@@ -788,7 +1145,41 @@
           <w:sz w:val="26"/>
           <w:szCs w:val="26"/>
         </w:rPr>
-        <w:t xml:space="preserve">ssh -i "Test01.pem" </w:t>
+        <w:t>ssh</w:t>
+      </w:r>
+      <w:proofErr w:type="spellEnd"/>
+      <w:proofErr w:type="gramEnd"/>
+      <w:r>
+        <w:rPr>
+          <w:rFonts w:ascii="Courier New" w:eastAsia="Times New Roman" w:hAnsi="Courier New" w:cs="Courier New"/>
+          <w:b/>
+          <w:color w:val="383737"/>
+          <w:sz w:val="26"/>
+          <w:szCs w:val="26"/>
+        </w:rPr>
+        <w:t xml:space="preserve"> -</w:t>
+      </w:r>
+      <w:proofErr w:type="spellStart"/>
+      <w:r>
+        <w:rPr>
+          <w:rFonts w:ascii="Courier New" w:eastAsia="Times New Roman" w:hAnsi="Courier New" w:cs="Courier New"/>
+          <w:b/>
+          <w:color w:val="383737"/>
+          <w:sz w:val="26"/>
+          <w:szCs w:val="26"/>
+        </w:rPr>
+        <w:t>i</w:t>
+      </w:r>
+      <w:proofErr w:type="spellEnd"/>
+      <w:r>
+        <w:rPr>
+          <w:rFonts w:ascii="Courier New" w:eastAsia="Times New Roman" w:hAnsi="Courier New" w:cs="Courier New"/>
+          <w:b/>
+          <w:color w:val="383737"/>
+          <w:sz w:val="26"/>
+          <w:szCs w:val="26"/>
+        </w:rPr>
+        <w:t xml:space="preserve"> "Test01.pem" </w:t>
       </w:r>
       <w:hyperlink r:id="rId5" w:history="1">
         <w:r>
@@ -876,7 +1267,47 @@
           <w:sz w:val="26"/>
           <w:szCs w:val="26"/>
         </w:rPr>
-        <w:t>If if there is permission issue then type belo command(</w:t>
+        <w:t xml:space="preserve">If </w:t>
+      </w:r>
+      <w:proofErr w:type="spellStart"/>
+      <w:r>
+        <w:rPr>
+          <w:rFonts w:ascii="Courier New" w:eastAsia="Times New Roman" w:hAnsi="Courier New" w:cs="Courier New"/>
+          <w:color w:val="383737"/>
+          <w:sz w:val="26"/>
+          <w:szCs w:val="26"/>
+        </w:rPr>
+        <w:t>if</w:t>
+      </w:r>
+      <w:proofErr w:type="spellEnd"/>
+      <w:r>
+        <w:rPr>
+          <w:rFonts w:ascii="Courier New" w:eastAsia="Times New Roman" w:hAnsi="Courier New" w:cs="Courier New"/>
+          <w:color w:val="383737"/>
+          <w:sz w:val="26"/>
+          <w:szCs w:val="26"/>
+        </w:rPr>
+        <w:t xml:space="preserve"> there is permission issue then type </w:t>
+      </w:r>
+      <w:proofErr w:type="spellStart"/>
+      <w:r>
+        <w:rPr>
+          <w:rFonts w:ascii="Courier New" w:eastAsia="Times New Roman" w:hAnsi="Courier New" w:cs="Courier New"/>
+          <w:color w:val="383737"/>
+          <w:sz w:val="26"/>
+          <w:szCs w:val="26"/>
+        </w:rPr>
+        <w:t>belo</w:t>
+      </w:r>
+      <w:proofErr w:type="spellEnd"/>
+      <w:r>
+        <w:rPr>
+          <w:rFonts w:ascii="Courier New" w:eastAsia="Times New Roman" w:hAnsi="Courier New" w:cs="Courier New"/>
+          <w:color w:val="383737"/>
+          <w:sz w:val="26"/>
+          <w:szCs w:val="26"/>
+        </w:rPr>
+        <w:t xml:space="preserve"> command(</w:t>
       </w:r>
       <w:r>
         <w:rPr>
@@ -959,6 +1390,8 @@
           <w:szCs w:val="26"/>
         </w:rPr>
       </w:pPr>
+      <w:proofErr w:type="spellStart"/>
+      <w:proofErr w:type="gramStart"/>
       <w:r>
         <w:rPr>
           <w:rFonts w:ascii="Courier New" w:eastAsia="Times New Roman" w:hAnsi="Courier New" w:cs="Courier New"/>
@@ -967,7 +1400,19 @@
           <w:sz w:val="26"/>
           <w:szCs w:val="26"/>
         </w:rPr>
-        <w:t>chmod 400 Test01.pem</w:t>
+        <w:t>chmod</w:t>
+      </w:r>
+      <w:proofErr w:type="spellEnd"/>
+      <w:proofErr w:type="gramEnd"/>
+      <w:r>
+        <w:rPr>
+          <w:rFonts w:ascii="Courier New" w:eastAsia="Times New Roman" w:hAnsi="Courier New" w:cs="Courier New"/>
+          <w:b/>
+          <w:color w:val="383737"/>
+          <w:sz w:val="26"/>
+          <w:szCs w:val="26"/>
+        </w:rPr>
+        <w:t xml:space="preserve"> 400 Test01.pem</w:t>
       </w:r>
     </w:p>
     <w:p>
@@ -1054,23 +1499,25 @@
           <w:sz w:val="32"/>
           <w:szCs w:val="32"/>
         </w:rPr>
-        <w:t xml:space="preserve"> FTP/FileZila</w:t>
-      </w:r>
+        <w:t xml:space="preserve"> FTP/</w:t>
+      </w:r>
+      <w:proofErr w:type="spellStart"/>
       <w:r>
         <w:rPr>
           <w:b/>
           <w:sz w:val="32"/>
           <w:szCs w:val="32"/>
         </w:rPr>
-        <w:t xml:space="preserve"> to an</w:t>
-      </w:r>
+        <w:t>FileZila</w:t>
+      </w:r>
+      <w:proofErr w:type="spellEnd"/>
       <w:r>
         <w:rPr>
           <w:b/>
           <w:sz w:val="32"/>
           <w:szCs w:val="32"/>
         </w:rPr>
-        <w:t xml:space="preserve"> AWS</w:t>
+        <w:t xml:space="preserve"> to an</w:t>
       </w:r>
       <w:r>
         <w:rPr>
@@ -1078,7 +1525,33 @@
           <w:sz w:val="32"/>
           <w:szCs w:val="32"/>
         </w:rPr>
-        <w:t xml:space="preserve"> EC2 instance using SSH &amp; Pem using Linux</w:t>
+        <w:t xml:space="preserve"> AWS</w:t>
+      </w:r>
+      <w:r>
+        <w:rPr>
+          <w:b/>
+          <w:sz w:val="32"/>
+          <w:szCs w:val="32"/>
+        </w:rPr>
+        <w:t xml:space="preserve"> EC2 instance using SSH &amp; </w:t>
+      </w:r>
+      <w:proofErr w:type="spellStart"/>
+      <w:r>
+        <w:rPr>
+          <w:b/>
+          <w:sz w:val="32"/>
+          <w:szCs w:val="32"/>
+        </w:rPr>
+        <w:t>Pem</w:t>
+      </w:r>
+      <w:proofErr w:type="spellEnd"/>
+      <w:r>
+        <w:rPr>
+          <w:b/>
+          <w:sz w:val="32"/>
+          <w:szCs w:val="32"/>
+        </w:rPr>
+        <w:t xml:space="preserve"> using Linux</w:t>
       </w:r>
     </w:p>
     <w:p>
@@ -1098,8 +1571,17 @@
           <w:sz w:val="28"/>
           <w:szCs w:val="28"/>
         </w:rPr>
-        <w:t>Open FTP/FileZilla</w:t>
-      </w:r>
+        <w:t>Open FTP/</w:t>
+      </w:r>
+      <w:proofErr w:type="spellStart"/>
+      <w:r>
+        <w:rPr>
+          <w:sz w:val="28"/>
+          <w:szCs w:val="28"/>
+        </w:rPr>
+        <w:t>FileZilla</w:t>
+      </w:r>
+      <w:proofErr w:type="spellEnd"/>
     </w:p>
     <w:p>
       <w:pPr>
@@ -1113,12 +1595,21 @@
           <w:szCs w:val="28"/>
         </w:rPr>
       </w:pPr>
+      <w:proofErr w:type="spellStart"/>
       <w:r>
         <w:rPr>
           <w:sz w:val="28"/>
           <w:szCs w:val="28"/>
         </w:rPr>
-        <w:t>Cliek on File =&gt; New Site Manager =&gt; Add New Site &amp; Site Name</w:t>
+        <w:t>Cliek</w:t>
+      </w:r>
+      <w:proofErr w:type="spellEnd"/>
+      <w:r>
+        <w:rPr>
+          <w:sz w:val="28"/>
+          <w:szCs w:val="28"/>
+        </w:rPr>
+        <w:t xml:space="preserve"> on File =&gt; New Site Manager =&gt; Add New Site &amp; Site Name</w:t>
       </w:r>
     </w:p>
     <w:p>
@@ -1158,7 +1649,23 @@
           <w:sz w:val="28"/>
           <w:szCs w:val="28"/>
         </w:rPr>
-        <w:t xml:space="preserve">Protocol =&gt; Select SFTP – SSH File Transfer Protocal </w:t>
+        <w:t xml:space="preserve">Protocol =&gt; Select SFTP – SSH File Transfer </w:t>
+      </w:r>
+      <w:proofErr w:type="spellStart"/>
+      <w:r>
+        <w:rPr>
+          <w:sz w:val="28"/>
+          <w:szCs w:val="28"/>
+        </w:rPr>
+        <w:t>Protocal</w:t>
+      </w:r>
+      <w:proofErr w:type="spellEnd"/>
+      <w:r>
+        <w:rPr>
+          <w:sz w:val="28"/>
+          <w:szCs w:val="28"/>
+        </w:rPr>
+        <w:t xml:space="preserve"> </w:t>
       </w:r>
     </w:p>
     <w:p>
@@ -1218,7 +1725,39 @@
           <w:sz w:val="28"/>
           <w:szCs w:val="28"/>
         </w:rPr>
-        <w:t>User =&gt; your eser name like(ubuntu or ec-2)</w:t>
+        <w:t xml:space="preserve">User =&gt; your </w:t>
+      </w:r>
+      <w:proofErr w:type="spellStart"/>
+      <w:r>
+        <w:rPr>
+          <w:sz w:val="28"/>
+          <w:szCs w:val="28"/>
+        </w:rPr>
+        <w:t>eser</w:t>
+      </w:r>
+      <w:proofErr w:type="spellEnd"/>
+      <w:r>
+        <w:rPr>
+          <w:sz w:val="28"/>
+          <w:szCs w:val="28"/>
+        </w:rPr>
+        <w:t xml:space="preserve"> name like(</w:t>
+      </w:r>
+      <w:proofErr w:type="spellStart"/>
+      <w:r>
+        <w:rPr>
+          <w:sz w:val="28"/>
+          <w:szCs w:val="28"/>
+        </w:rPr>
+        <w:t>ubuntu</w:t>
+      </w:r>
+      <w:proofErr w:type="spellEnd"/>
+      <w:r>
+        <w:rPr>
+          <w:sz w:val="28"/>
+          <w:szCs w:val="28"/>
+        </w:rPr>
+        <w:t xml:space="preserve"> or ec-2)</w:t>
       </w:r>
     </w:p>
     <w:p>
@@ -1253,13 +1792,22 @@
           <w:szCs w:val="28"/>
         </w:rPr>
       </w:pPr>
+      <w:proofErr w:type="spellStart"/>
       <w:r>
         <w:rPr>
           <w:sz w:val="28"/>
           <w:szCs w:val="28"/>
         </w:rPr>
         <w:lastRenderedPageBreak/>
-        <w:t xml:space="preserve">Connet </w:t>
+        <w:t>Connet</w:t>
+      </w:r>
+      <w:proofErr w:type="spellEnd"/>
+      <w:r>
+        <w:rPr>
+          <w:sz w:val="28"/>
+          <w:szCs w:val="28"/>
+        </w:rPr>
+        <w:t xml:space="preserve"> </w:t>
       </w:r>
     </w:p>
     <w:p>
@@ -1297,7 +1845,25 @@
           <w:sz w:val="36"/>
           <w:szCs w:val="36"/>
         </w:rPr>
-        <w:t>How to Run &amp; Install package/software/OS/Dependency on  AWS Linux Server</w:t>
+        <w:t xml:space="preserve">How to Run &amp; Install package/software/OS/Dependency </w:t>
+      </w:r>
+      <w:proofErr w:type="gramStart"/>
+      <w:r>
+        <w:rPr>
+          <w:b/>
+          <w:sz w:val="36"/>
+          <w:szCs w:val="36"/>
+        </w:rPr>
+        <w:t>on  AWS</w:t>
+      </w:r>
+      <w:proofErr w:type="gramEnd"/>
+      <w:r>
+        <w:rPr>
+          <w:b/>
+          <w:sz w:val="36"/>
+          <w:szCs w:val="36"/>
+        </w:rPr>
+        <w:t xml:space="preserve"> Linux Server</w:t>
       </w:r>
     </w:p>
     <w:p>
@@ -1317,11 +1883,19 @@
         </w:rPr>
         <w:t xml:space="preserve"> </w:t>
       </w:r>
-      <w:r>
-        <w:rPr>
-          <w:b/>
-        </w:rPr>
-        <w:t>sudo apt update</w:t>
+      <w:proofErr w:type="spellStart"/>
+      <w:r>
+        <w:rPr>
+          <w:b/>
+        </w:rPr>
+        <w:t>sudo</w:t>
+      </w:r>
+      <w:proofErr w:type="spellEnd"/>
+      <w:r>
+        <w:rPr>
+          <w:b/>
+        </w:rPr>
+        <w:t xml:space="preserve"> apt update</w:t>
       </w:r>
       <w:r>
         <w:rPr>
@@ -1329,8 +1903,13 @@
         </w:rPr>
         <w:t xml:space="preserve">=&gt; </w:t>
       </w:r>
-      <w:r>
-        <w:t>sudo apt update is the command used to download and update the package information from all of the configured source</w:t>
+      <w:proofErr w:type="spellStart"/>
+      <w:r>
+        <w:t>sudo</w:t>
+      </w:r>
+      <w:proofErr w:type="spellEnd"/>
+      <w:r>
+        <w:t xml:space="preserve"> apt update is the command used to download and update the package information from all of the configured source</w:t>
       </w:r>
       <w:r>
         <w:rPr>
@@ -1374,8 +1953,13 @@
         </w:rPr>
         <w:t xml:space="preserve"> =&gt; </w:t>
       </w:r>
-      <w:r>
-        <w:t>For get list of package/software for update</w:t>
+      <w:proofErr w:type="spellStart"/>
+      <w:r>
+        <w:t>For get</w:t>
+      </w:r>
+      <w:proofErr w:type="spellEnd"/>
+      <w:r>
+        <w:t xml:space="preserve"> list of package/software for update</w:t>
       </w:r>
     </w:p>
     <w:p>
@@ -1389,11 +1973,19 @@
           <w:b/>
         </w:rPr>
       </w:pPr>
-      <w:r>
-        <w:rPr>
-          <w:b/>
-        </w:rPr>
-        <w:t>sudo apt-get update</w:t>
+      <w:proofErr w:type="spellStart"/>
+      <w:r>
+        <w:rPr>
+          <w:b/>
+        </w:rPr>
+        <w:t>sudo</w:t>
+      </w:r>
+      <w:proofErr w:type="spellEnd"/>
+      <w:r>
+        <w:rPr>
+          <w:b/>
+        </w:rPr>
+        <w:t xml:space="preserve"> apt-get update</w:t>
       </w:r>
       <w:r>
         <w:t xml:space="preserve"> =&gt; for update</w:t>
@@ -1416,11 +2008,19 @@
           <w:b/>
         </w:rPr>
       </w:pPr>
-      <w:r>
-        <w:rPr>
-          <w:b/>
-        </w:rPr>
-        <w:t>sudo apt upgrade</w:t>
+      <w:proofErr w:type="spellStart"/>
+      <w:r>
+        <w:rPr>
+          <w:b/>
+        </w:rPr>
+        <w:t>sudo</w:t>
+      </w:r>
+      <w:proofErr w:type="spellEnd"/>
+      <w:r>
+        <w:rPr>
+          <w:b/>
+        </w:rPr>
+        <w:t xml:space="preserve"> apt upgrade</w:t>
       </w:r>
       <w:r>
         <w:t xml:space="preserve"> =&gt; For upgrade all packages with latest version</w:t>
@@ -1447,7 +2047,21 @@
         <w:rPr>
           <w:b/>
         </w:rPr>
-        <w:t>apt install &lt;packageName&gt;</w:t>
+        <w:t>apt install &lt;</w:t>
+      </w:r>
+      <w:proofErr w:type="spellStart"/>
+      <w:r>
+        <w:rPr>
+          <w:b/>
+        </w:rPr>
+        <w:t>packageName</w:t>
+      </w:r>
+      <w:proofErr w:type="spellEnd"/>
+      <w:r>
+        <w:rPr>
+          <w:b/>
+        </w:rPr>
+        <w:t>&gt;</w:t>
       </w:r>
       <w:r>
         <w:t xml:space="preserve"> </w:t>
@@ -1456,7 +2070,15 @@
         <w:t>=&gt;</w:t>
       </w:r>
       <w:r>
-        <w:t xml:space="preserve">To install new package on linux server </w:t>
+        <w:t xml:space="preserve">To install new package on </w:t>
+      </w:r>
+      <w:proofErr w:type="spellStart"/>
+      <w:r>
+        <w:t>linux</w:t>
+      </w:r>
+      <w:proofErr w:type="spellEnd"/>
+      <w:r>
+        <w:t xml:space="preserve"> server </w:t>
       </w:r>
     </w:p>
     <w:p>
@@ -1470,20 +2092,58 @@
           <w:b/>
         </w:rPr>
       </w:pPr>
-      <w:r>
-        <w:rPr>
-          <w:b/>
-        </w:rPr>
-        <w:t xml:space="preserve">sudo apt install nginx </w:t>
+      <w:proofErr w:type="spellStart"/>
+      <w:r>
+        <w:rPr>
+          <w:b/>
+        </w:rPr>
+        <w:t>sudo</w:t>
+      </w:r>
+      <w:proofErr w:type="spellEnd"/>
+      <w:r>
+        <w:rPr>
+          <w:b/>
+        </w:rPr>
+        <w:t xml:space="preserve"> apt install </w:t>
+      </w:r>
+      <w:proofErr w:type="spellStart"/>
+      <w:r>
+        <w:rPr>
+          <w:b/>
+        </w:rPr>
+        <w:t>nginx</w:t>
+      </w:r>
+      <w:proofErr w:type="spellEnd"/>
+      <w:r>
+        <w:rPr>
+          <w:b/>
+        </w:rPr>
+        <w:t xml:space="preserve"> </w:t>
       </w:r>
       <w:r>
         <w:t xml:space="preserve">=&gt;  For the installation </w:t>
       </w:r>
       <w:r>
-        <w:t>of ngin</w:t>
-      </w:r>
-      <w:r>
-        <w:t>x on linux server</w:t>
+        <w:t xml:space="preserve">of </w:t>
+      </w:r>
+      <w:proofErr w:type="spellStart"/>
+      <w:r>
+        <w:t>ngin</w:t>
+      </w:r>
+      <w:r>
+        <w:t>x</w:t>
+      </w:r>
+      <w:proofErr w:type="spellEnd"/>
+      <w:r>
+        <w:t xml:space="preserve"> on </w:t>
+      </w:r>
+      <w:proofErr w:type="spellStart"/>
+      <w:r>
+        <w:t>linux</w:t>
+      </w:r>
+      <w:proofErr w:type="spellEnd"/>
+      <w:r>
+        <w:t xml:space="preserve"> server</w:t>
       </w:r>
     </w:p>
     <w:p>
@@ -1497,21 +2157,48 @@
           <w:b/>
         </w:rPr>
       </w:pPr>
-      <w:r>
-        <w:rPr>
-          <w:b/>
-        </w:rPr>
-        <w:t>sudo ufw app list</w:t>
-      </w:r>
+      <w:proofErr w:type="spellStart"/>
+      <w:r>
+        <w:rPr>
+          <w:b/>
+        </w:rPr>
+        <w:t>sudo</w:t>
+      </w:r>
+      <w:proofErr w:type="spellEnd"/>
       <w:r>
         <w:rPr>
           <w:b/>
         </w:rPr>
         <w:t xml:space="preserve"> </w:t>
       </w:r>
-      <w:r>
-        <w:t>=&gt; Adjust the Firewall before testing the nginx</w:t>
-      </w:r>
+      <w:proofErr w:type="spellStart"/>
+      <w:r>
+        <w:rPr>
+          <w:b/>
+        </w:rPr>
+        <w:t>ufw</w:t>
+      </w:r>
+      <w:proofErr w:type="spellEnd"/>
+      <w:r>
+        <w:rPr>
+          <w:b/>
+        </w:rPr>
+        <w:t xml:space="preserve"> app list</w:t>
+      </w:r>
+      <w:r>
+        <w:rPr>
+          <w:b/>
+        </w:rPr>
+        <w:t xml:space="preserve"> </w:t>
+      </w:r>
+      <w:r>
+        <w:t xml:space="preserve">=&gt; Adjust the Firewall before testing the </w:t>
+      </w:r>
+      <w:proofErr w:type="spellStart"/>
+      <w:r>
+        <w:t>nginx</w:t>
+      </w:r>
+      <w:proofErr w:type="spellEnd"/>
     </w:p>
     <w:p>
       <w:pPr>
@@ -1524,11 +2211,33 @@
           <w:b/>
         </w:rPr>
       </w:pPr>
-      <w:r>
-        <w:rPr>
-          <w:b/>
-        </w:rPr>
-        <w:t>sudo ufw status</w:t>
+      <w:proofErr w:type="spellStart"/>
+      <w:r>
+        <w:rPr>
+          <w:b/>
+        </w:rPr>
+        <w:t>sudo</w:t>
+      </w:r>
+      <w:proofErr w:type="spellEnd"/>
+      <w:r>
+        <w:rPr>
+          <w:b/>
+        </w:rPr>
+        <w:t xml:space="preserve"> </w:t>
+      </w:r>
+      <w:proofErr w:type="spellStart"/>
+      <w:r>
+        <w:rPr>
+          <w:b/>
+        </w:rPr>
+        <w:t>ufw</w:t>
+      </w:r>
+      <w:proofErr w:type="spellEnd"/>
+      <w:r>
+        <w:rPr>
+          <w:b/>
+        </w:rPr>
+        <w:t xml:space="preserve"> status</w:t>
       </w:r>
       <w:r>
         <w:t xml:space="preserve"> =&gt; to check firewall is active or not</w:t>
@@ -1545,11 +2254,33 @@
           <w:b/>
         </w:rPr>
       </w:pPr>
-      <w:r>
-        <w:rPr>
-          <w:b/>
-        </w:rPr>
-        <w:t>sudo ufw enable</w:t>
+      <w:proofErr w:type="spellStart"/>
+      <w:r>
+        <w:rPr>
+          <w:b/>
+        </w:rPr>
+        <w:t>sudo</w:t>
+      </w:r>
+      <w:proofErr w:type="spellEnd"/>
+      <w:r>
+        <w:rPr>
+          <w:b/>
+        </w:rPr>
+        <w:t xml:space="preserve"> </w:t>
+      </w:r>
+      <w:proofErr w:type="spellStart"/>
+      <w:r>
+        <w:rPr>
+          <w:b/>
+        </w:rPr>
+        <w:t>ufw</w:t>
+      </w:r>
+      <w:proofErr w:type="spellEnd"/>
+      <w:r>
+        <w:rPr>
+          <w:b/>
+        </w:rPr>
+        <w:t xml:space="preserve"> enable</w:t>
       </w:r>
       <w:r>
         <w:t xml:space="preserve"> =&gt; to enable firewall</w:t>
@@ -1572,11 +2303,19 @@
           <w:b/>
         </w:rPr>
       </w:pPr>
-      <w:r>
-        <w:rPr>
-          <w:b/>
-        </w:rPr>
-        <w:t>sudo apt install maven -</w:t>
+      <w:proofErr w:type="spellStart"/>
+      <w:r>
+        <w:rPr>
+          <w:b/>
+        </w:rPr>
+        <w:t>sudo</w:t>
+      </w:r>
+      <w:proofErr w:type="spellEnd"/>
+      <w:r>
+        <w:rPr>
+          <w:b/>
+        </w:rPr>
+        <w:t xml:space="preserve"> apt install maven -</w:t>
       </w:r>
       <w:r>
         <w:t>y =&gt; For install the maven with (-y) agree consent</w:t>
@@ -1600,7 +2339,27 @@
           <w:color w:val="202124"/>
           <w:shd w:val="clear" w:color="auto" w:fill="FFFFFF"/>
         </w:rPr>
-        <w:t>cat /etc/os-release</w:t>
+        <w:t>cat /etc/</w:t>
+      </w:r>
+      <w:proofErr w:type="spellStart"/>
+      <w:r>
+        <w:rPr>
+          <w:rFonts w:ascii="Arial" w:hAnsi="Arial" w:cs="Arial"/>
+          <w:b/>
+          <w:color w:val="202124"/>
+          <w:shd w:val="clear" w:color="auto" w:fill="FFFFFF"/>
+        </w:rPr>
+        <w:t>os</w:t>
+      </w:r>
+      <w:proofErr w:type="spellEnd"/>
+      <w:r>
+        <w:rPr>
+          <w:rFonts w:ascii="Arial" w:hAnsi="Arial" w:cs="Arial"/>
+          <w:b/>
+          <w:color w:val="202124"/>
+          <w:shd w:val="clear" w:color="auto" w:fill="FFFFFF"/>
+        </w:rPr>
+        <w:t>-release</w:t>
       </w:r>
       <w:r>
         <w:rPr>
@@ -1608,8 +2367,36 @@
           <w:color w:val="202124"/>
           <w:shd w:val="clear" w:color="auto" w:fill="FFFFFF"/>
         </w:rPr>
-        <w:t xml:space="preserve"> =&gt; To check the install Linux / Ubuntu bersion</w:t>
-      </w:r>
+        <w:t xml:space="preserve"> =&gt; To check the install Linux / </w:t>
+      </w:r>
+      <w:proofErr w:type="spellStart"/>
+      <w:r>
+        <w:rPr>
+          <w:rFonts w:ascii="Arial" w:hAnsi="Arial" w:cs="Arial"/>
+          <w:color w:val="202124"/>
+          <w:shd w:val="clear" w:color="auto" w:fill="FFFFFF"/>
+        </w:rPr>
+        <w:t>Ubuntu</w:t>
+      </w:r>
+      <w:proofErr w:type="spellEnd"/>
+      <w:r>
+        <w:rPr>
+          <w:rFonts w:ascii="Arial" w:hAnsi="Arial" w:cs="Arial"/>
+          <w:color w:val="202124"/>
+          <w:shd w:val="clear" w:color="auto" w:fill="FFFFFF"/>
+        </w:rPr>
+        <w:t xml:space="preserve"> </w:t>
+      </w:r>
+      <w:proofErr w:type="spellStart"/>
+      <w:r>
+        <w:rPr>
+          <w:rFonts w:ascii="Arial" w:hAnsi="Arial" w:cs="Arial"/>
+          <w:color w:val="202124"/>
+          <w:shd w:val="clear" w:color="auto" w:fill="FFFFFF"/>
+        </w:rPr>
+        <w:t>bersion</w:t>
+      </w:r>
+      <w:proofErr w:type="spellEnd"/>
     </w:p>
     <w:p>
       <w:pPr>
@@ -1622,11 +2409,33 @@
           <w:b/>
         </w:rPr>
       </w:pPr>
-      <w:r>
-        <w:rPr>
-          <w:b/>
-        </w:rPr>
-        <w:t xml:space="preserve">nginx -v=&gt; to check the install nginx version </w:t>
+      <w:proofErr w:type="spellStart"/>
+      <w:r>
+        <w:rPr>
+          <w:b/>
+        </w:rPr>
+        <w:t>nginx</w:t>
+      </w:r>
+      <w:proofErr w:type="spellEnd"/>
+      <w:r>
+        <w:rPr>
+          <w:b/>
+        </w:rPr>
+        <w:t xml:space="preserve"> -v=&gt; to check the install </w:t>
+      </w:r>
+      <w:proofErr w:type="spellStart"/>
+      <w:r>
+        <w:rPr>
+          <w:b/>
+        </w:rPr>
+        <w:t>nginx</w:t>
+      </w:r>
+      <w:proofErr w:type="spellEnd"/>
+      <w:r>
+        <w:rPr>
+          <w:b/>
+        </w:rPr>
+        <w:t xml:space="preserve"> version </w:t>
       </w:r>
     </w:p>
     <w:p>
@@ -1667,11 +2476,19 @@
           <w:b/>
         </w:rPr>
       </w:pPr>
-      <w:r>
-        <w:rPr>
-          <w:b/>
-        </w:rPr>
-        <w:t xml:space="preserve">mvn –version </w:t>
+      <w:proofErr w:type="spellStart"/>
+      <w:r>
+        <w:rPr>
+          <w:b/>
+        </w:rPr>
+        <w:t>mvn</w:t>
+      </w:r>
+      <w:proofErr w:type="spellEnd"/>
+      <w:r>
+        <w:rPr>
+          <w:b/>
+        </w:rPr>
+        <w:t xml:space="preserve"> –version </w:t>
       </w:r>
       <w:r>
         <w:t>=&gt; To check the install Maven version</w:t>
@@ -1699,6 +2516,7 @@
       <w:r>
         <w:rPr>
           <w:noProof/>
+          <w:lang w:bidi="hi-IN"/>
         </w:rPr>
         <w:lastRenderedPageBreak/>
         <w:drawing>
@@ -1752,6 +2570,7 @@
       <w:r>
         <w:rPr>
           <w:noProof/>
+          <w:lang w:bidi="hi-IN"/>
         </w:rPr>
         <w:lastRenderedPageBreak/>
         <w:drawing>
@@ -1824,6 +2643,7 @@
       <w:r>
         <w:rPr>
           <w:noProof/>
+          <w:lang w:bidi="hi-IN"/>
         </w:rPr>
         <w:lastRenderedPageBreak/>
         <w:drawing>
@@ -1884,6 +2704,7 @@
       <w:r>
         <w:rPr>
           <w:noProof/>
+          <w:lang w:bidi="hi-IN"/>
         </w:rPr>
         <w:drawing>
           <wp:inline distT="0" distB="0" distL="0" distR="0">
@@ -1940,6 +2761,7 @@
       <w:r>
         <w:rPr>
           <w:noProof/>
+          <w:lang w:bidi="hi-IN"/>
         </w:rPr>
         <w:lastRenderedPageBreak/>
         <w:drawing>

</xml_diff>